<commit_message>
Slightly updated the SRS
</commit_message>
<xml_diff>
--- a/Software Requirements Specification.docx
+++ b/Software Requirements Specification.docx
@@ -138,7 +138,6 @@
           <w:szCs w:val="56"/>
         </w:rPr>
       </w:pPr>
-      <w:proofErr w:type="spellStart"/>
       <w:r>
         <w:rPr>
           <w:rFonts w:ascii="Times New Roman" w:hAnsi="Times New Roman" w:cs="Times New Roman"/>
@@ -149,7 +148,6 @@
         </w:rPr>
         <w:t>TrailBlazer</w:t>
       </w:r>
-      <w:proofErr w:type="spellEnd"/>
     </w:p>
     <w:p>
       <w:pPr>
@@ -1234,16 +1232,8 @@
               <w:rPr>
                 <w:rFonts w:ascii="Times New Roman" w:hAnsi="Times New Roman" w:cs="Times New Roman"/>
               </w:rPr>
-              <w:t xml:space="preserve">Switched to </w:t>
+              <w:t>Switched to Winforms</w:t>
             </w:r>
-            <w:proofErr w:type="spellStart"/>
-            <w:r>
-              <w:rPr>
-                <w:rFonts w:ascii="Times New Roman" w:hAnsi="Times New Roman" w:cs="Times New Roman"/>
-              </w:rPr>
-              <w:t>Winforms</w:t>
-            </w:r>
-            <w:proofErr w:type="spellEnd"/>
           </w:p>
         </w:tc>
         <w:tc>
@@ -1375,19 +1365,17 @@
           <w:rFonts w:ascii="Times New Roman" w:hAnsi="Times New Roman" w:cs="Times New Roman"/>
         </w:rPr>
       </w:pPr>
-      <w:proofErr w:type="spellStart"/>
       <w:r>
         <w:rPr>
           <w:rFonts w:ascii="Times New Roman" w:hAnsi="Times New Roman" w:cs="Times New Roman"/>
         </w:rPr>
         <w:t>TrailBlazer</w:t>
       </w:r>
-      <w:proofErr w:type="spellEnd"/>
-      <w:r>
-        <w:rPr>
-          <w:rFonts w:ascii="Times New Roman" w:hAnsi="Times New Roman" w:cs="Times New Roman"/>
-        </w:rPr>
-        <w:t xml:space="preserve"> is designed to allow people to plan out hiking trips and other outdoor activities. This is meant to replace maps, compasses, and GPS with one program.</w:t>
+      <w:r>
+        <w:rPr>
+          <w:rFonts w:ascii="Times New Roman" w:hAnsi="Times New Roman" w:cs="Times New Roman"/>
+        </w:rPr>
+        <w:t xml:space="preserve"> is designed to allow people to plan out hiking trips and other outdoor activities. This is meant to replace maps, and GPS with one program.</w:t>
       </w:r>
     </w:p>
     <w:p>
@@ -1432,21 +1420,19 @@
         <w:rPr>
           <w:rFonts w:ascii="Times New Roman" w:hAnsi="Times New Roman" w:cs="Times New Roman"/>
         </w:rPr>
-        <w:t xml:space="preserve">This program is intended to be used by the </w:t>
-      </w:r>
-      <w:proofErr w:type="gramStart"/>
-      <w:r>
-        <w:rPr>
-          <w:rFonts w:ascii="Times New Roman" w:hAnsi="Times New Roman" w:cs="Times New Roman"/>
-        </w:rPr>
-        <w:t>general public</w:t>
-      </w:r>
-      <w:proofErr w:type="gramEnd"/>
-      <w:r>
-        <w:rPr>
-          <w:rFonts w:ascii="Times New Roman" w:hAnsi="Times New Roman" w:cs="Times New Roman"/>
-        </w:rPr>
-        <w:t xml:space="preserve"> for various reasons.</w:t>
+        <w:t xml:space="preserve">This program is intended to be used by the general public for various </w:t>
+      </w:r>
+      <w:r>
+        <w:rPr>
+          <w:rFonts w:ascii="Times New Roman" w:hAnsi="Times New Roman" w:cs="Times New Roman"/>
+        </w:rPr>
+        <w:t>purposes</w:t>
+      </w:r>
+      <w:r>
+        <w:rPr>
+          <w:rFonts w:ascii="Times New Roman" w:hAnsi="Times New Roman" w:cs="Times New Roman"/>
+        </w:rPr>
+        <w:t>.</w:t>
       </w:r>
     </w:p>
     <w:p>
@@ -1565,14 +1551,12 @@
           <w:rFonts w:ascii="Times New Roman" w:hAnsi="Times New Roman" w:cs="Times New Roman"/>
         </w:rPr>
       </w:pPr>
-      <w:proofErr w:type="spellStart"/>
       <w:r>
         <w:rPr>
           <w:rFonts w:ascii="Times New Roman" w:hAnsi="Times New Roman" w:cs="Times New Roman"/>
         </w:rPr>
         <w:t>TrailBlazer</w:t>
       </w:r>
-      <w:proofErr w:type="spellEnd"/>
       <w:r>
         <w:rPr>
           <w:rFonts w:ascii="Times New Roman" w:hAnsi="Times New Roman" w:cs="Times New Roman"/>
@@ -1657,35 +1641,17 @@
           <w:rFonts w:ascii="Times New Roman" w:hAnsi="Times New Roman" w:cs="Times New Roman"/>
         </w:rPr>
       </w:pPr>
-      <w:proofErr w:type="spellStart"/>
       <w:r>
         <w:rPr>
           <w:rFonts w:ascii="Times New Roman" w:hAnsi="Times New Roman" w:cs="Times New Roman"/>
         </w:rPr>
         <w:t>TrailBlazer</w:t>
       </w:r>
-      <w:proofErr w:type="spellEnd"/>
-      <w:r>
-        <w:rPr>
-          <w:rFonts w:ascii="Times New Roman" w:hAnsi="Times New Roman" w:cs="Times New Roman"/>
-        </w:rPr>
-        <w:t xml:space="preserve"> can work in both Windows and some Linux OS’s. It should work on standard desktop and laptop computers, as well as various </w:t>
-      </w:r>
-      <w:proofErr w:type="spellStart"/>
-      <w:proofErr w:type="gramStart"/>
-      <w:r>
-        <w:rPr>
-          <w:rFonts w:ascii="Times New Roman" w:hAnsi="Times New Roman" w:cs="Times New Roman"/>
-        </w:rPr>
-        <w:t>micro computers</w:t>
-      </w:r>
-      <w:proofErr w:type="spellEnd"/>
-      <w:proofErr w:type="gramEnd"/>
-      <w:r>
-        <w:rPr>
-          <w:rFonts w:ascii="Times New Roman" w:hAnsi="Times New Roman" w:cs="Times New Roman"/>
-        </w:rPr>
-        <w:t>.</w:t>
+      <w:r>
+        <w:rPr>
+          <w:rFonts w:ascii="Times New Roman" w:hAnsi="Times New Roman" w:cs="Times New Roman"/>
+        </w:rPr>
+        <w:t xml:space="preserve"> can work in both Windows and some Linux OS’s. It should work on standard desktop and laptop computers, as well as various micro computers.</w:t>
       </w:r>
     </w:p>
     <w:p>
@@ -1802,33 +1768,17 @@
           <w:rFonts w:ascii="Times New Roman" w:hAnsi="Times New Roman" w:cs="Times New Roman"/>
         </w:rPr>
       </w:pPr>
-      <w:proofErr w:type="spellStart"/>
       <w:r>
         <w:rPr>
           <w:rFonts w:ascii="Times New Roman" w:hAnsi="Times New Roman" w:cs="Times New Roman"/>
         </w:rPr>
         <w:t>TrailBlazer</w:t>
       </w:r>
-      <w:proofErr w:type="spellEnd"/>
-      <w:r>
-        <w:rPr>
-          <w:rFonts w:ascii="Times New Roman" w:hAnsi="Times New Roman" w:cs="Times New Roman"/>
-        </w:rPr>
-        <w:t xml:space="preserve"> is meant to be used on whatever computer that the user downloads it to, some online documentation based </w:t>
-      </w:r>
-      <w:proofErr w:type="gramStart"/>
-      <w:r>
-        <w:rPr>
-          <w:rFonts w:ascii="Times New Roman" w:hAnsi="Times New Roman" w:cs="Times New Roman"/>
-        </w:rPr>
-        <w:t>to</w:t>
-      </w:r>
-      <w:proofErr w:type="gramEnd"/>
-      <w:r>
-        <w:rPr>
-          <w:rFonts w:ascii="Times New Roman" w:hAnsi="Times New Roman" w:cs="Times New Roman"/>
-        </w:rPr>
-        <w:t xml:space="preserve"> downloading and installing the program on various Operating Systems would be helpful. At some point a user manual will have to be created. An optional into to the app could be added.</w:t>
+      <w:r>
+        <w:rPr>
+          <w:rFonts w:ascii="Times New Roman" w:hAnsi="Times New Roman" w:cs="Times New Roman"/>
+        </w:rPr>
+        <w:t xml:space="preserve"> is meant to be used on whatever computer that the user downloads it to, some online documentation based to downloading and installing the program on various Operating Systems would be helpful. At some point a user manual will have to be created. An optional into to the app could be added.</w:t>
       </w:r>
     </w:p>
     <w:p>
@@ -1876,21 +1826,7 @@
         <w:rPr>
           <w:rFonts w:ascii="Times New Roman" w:hAnsi="Times New Roman" w:cs="Times New Roman"/>
         </w:rPr>
-        <w:t xml:space="preserve">The program will have to be tested on a microcomputer which will have to be </w:t>
-      </w:r>
-      <w:proofErr w:type="spellStart"/>
-      <w:r>
-        <w:rPr>
-          <w:rFonts w:ascii="Times New Roman" w:hAnsi="Times New Roman" w:cs="Times New Roman"/>
-        </w:rPr>
-        <w:t>self sourced</w:t>
-      </w:r>
-      <w:proofErr w:type="spellEnd"/>
-      <w:r>
-        <w:rPr>
-          <w:rFonts w:ascii="Times New Roman" w:hAnsi="Times New Roman" w:cs="Times New Roman"/>
-        </w:rPr>
-        <w:t>.</w:t>
+        <w:t>The program will have to be tested on a microcomputer which will have to be self sourced.</w:t>
       </w:r>
     </w:p>
     <w:p>
@@ -2077,21 +2013,7 @@
         <w:rPr>
           <w:rFonts w:ascii="Times New Roman" w:hAnsi="Times New Roman" w:cs="Times New Roman"/>
         </w:rPr>
-        <w:t xml:space="preserve">The program will </w:t>
-      </w:r>
-      <w:proofErr w:type="gramStart"/>
-      <w:r>
-        <w:rPr>
-          <w:rFonts w:ascii="Times New Roman" w:hAnsi="Times New Roman" w:cs="Times New Roman"/>
-        </w:rPr>
-        <w:t>open up</w:t>
-      </w:r>
-      <w:proofErr w:type="gramEnd"/>
-      <w:r>
-        <w:rPr>
-          <w:rFonts w:ascii="Times New Roman" w:hAnsi="Times New Roman" w:cs="Times New Roman"/>
-        </w:rPr>
-        <w:t xml:space="preserve"> with a password screen, once this is logged into users will be shown the calendar screen, showing all saved planned trips. </w:t>
+        <w:t xml:space="preserve">The program will open up with a password screen, once this is logged into users will be shown the calendar screen, showing all saved planned trips. </w:t>
       </w:r>
       <w:r>
         <w:rPr>
@@ -2133,21 +2055,7 @@
         <w:rPr>
           <w:rFonts w:ascii="Times New Roman" w:hAnsi="Times New Roman" w:cs="Times New Roman"/>
         </w:rPr>
-        <w:t xml:space="preserve">I need to </w:t>
-      </w:r>
-      <w:proofErr w:type="gramStart"/>
-      <w:r>
-        <w:rPr>
-          <w:rFonts w:ascii="Times New Roman" w:hAnsi="Times New Roman" w:cs="Times New Roman"/>
-        </w:rPr>
-        <w:t>look into</w:t>
-      </w:r>
-      <w:proofErr w:type="gramEnd"/>
-      <w:r>
-        <w:rPr>
-          <w:rFonts w:ascii="Times New Roman" w:hAnsi="Times New Roman" w:cs="Times New Roman"/>
-        </w:rPr>
-        <w:t xml:space="preserve"> this more.</w:t>
+        <w:t>I need to look into this more.</w:t>
       </w:r>
     </w:p>
     <w:p>
@@ -2215,41 +2123,17 @@
           <w:rFonts w:ascii="Times New Roman" w:hAnsi="Times New Roman" w:cs="Times New Roman"/>
         </w:rPr>
       </w:pPr>
-      <w:proofErr w:type="spellStart"/>
-      <w:proofErr w:type="gramStart"/>
       <w:r>
         <w:rPr>
           <w:rFonts w:ascii="Times New Roman" w:hAnsi="Times New Roman" w:cs="Times New Roman"/>
         </w:rPr>
         <w:t>TrailBlazer</w:t>
       </w:r>
-      <w:proofErr w:type="spellEnd"/>
-      <w:r>
-        <w:rPr>
-          <w:rFonts w:ascii="Times New Roman" w:hAnsi="Times New Roman" w:cs="Times New Roman"/>
-        </w:rPr>
-        <w:t xml:space="preserve"> is</w:t>
-      </w:r>
-      <w:proofErr w:type="gramEnd"/>
-      <w:r>
-        <w:rPr>
-          <w:rFonts w:ascii="Times New Roman" w:hAnsi="Times New Roman" w:cs="Times New Roman"/>
-        </w:rPr>
-        <w:t xml:space="preserve"> meant to be usable entirely offline, however using available data to route paths, and </w:t>
-      </w:r>
-      <w:proofErr w:type="gramStart"/>
-      <w:r>
-        <w:rPr>
-          <w:rFonts w:ascii="Times New Roman" w:hAnsi="Times New Roman" w:cs="Times New Roman"/>
-        </w:rPr>
-        <w:t>get</w:t>
-      </w:r>
-      <w:proofErr w:type="gramEnd"/>
-      <w:r>
-        <w:rPr>
-          <w:rFonts w:ascii="Times New Roman" w:hAnsi="Times New Roman" w:cs="Times New Roman"/>
-        </w:rPr>
-        <w:t xml:space="preserve"> changes in infrastructure will be needed to create a product that people will want to use over other options. This might become a problem when working out security.</w:t>
+      <w:r>
+        <w:rPr>
+          <w:rFonts w:ascii="Times New Roman" w:hAnsi="Times New Roman" w:cs="Times New Roman"/>
+        </w:rPr>
+        <w:t xml:space="preserve"> is meant to be usable entirely offline, however using available data to route paths, and get changes in infrastructure will be needed to create a product that people will want to use over other options. This might become a problem when working out security.</w:t>
       </w:r>
     </w:p>
     <w:p>
@@ -2315,21 +2199,7 @@
         <w:rPr>
           <w:rFonts w:ascii="Times New Roman" w:hAnsi="Times New Roman" w:cs="Times New Roman"/>
         </w:rPr>
-        <w:t xml:space="preserve">The program should work on computers with a </w:t>
-      </w:r>
-      <w:proofErr w:type="gramStart"/>
-      <w:r>
-        <w:rPr>
-          <w:rFonts w:ascii="Times New Roman" w:hAnsi="Times New Roman" w:cs="Times New Roman"/>
-        </w:rPr>
-        <w:t>low grade</w:t>
-      </w:r>
-      <w:proofErr w:type="gramEnd"/>
-      <w:r>
-        <w:rPr>
-          <w:rFonts w:ascii="Times New Roman" w:hAnsi="Times New Roman" w:cs="Times New Roman"/>
-        </w:rPr>
-        <w:t xml:space="preserve"> dual core CPU, and </w:t>
+        <w:t xml:space="preserve">The program should work on computers with a low grade dual core CPU, and </w:t>
       </w:r>
       <w:r>
         <w:rPr>
@@ -2371,21 +2241,7 @@
         <w:rPr>
           <w:rFonts w:ascii="Times New Roman" w:hAnsi="Times New Roman" w:cs="Times New Roman"/>
         </w:rPr>
-        <w:t xml:space="preserve">Ignoring security features could leave the door open for people to break into the apps data and find out the planned location of users. </w:t>
-      </w:r>
-      <w:proofErr w:type="gramStart"/>
-      <w:r>
-        <w:rPr>
-          <w:rFonts w:ascii="Times New Roman" w:hAnsi="Times New Roman" w:cs="Times New Roman"/>
-        </w:rPr>
-        <w:t>Therefore</w:t>
-      </w:r>
-      <w:proofErr w:type="gramEnd"/>
-      <w:r>
-        <w:rPr>
-          <w:rFonts w:ascii="Times New Roman" w:hAnsi="Times New Roman" w:cs="Times New Roman"/>
-        </w:rPr>
-        <w:t xml:space="preserve"> we will have to create some sort of encryption behind the password screen.</w:t>
+        <w:t>Ignoring security features could leave the door open for people to break into the apps data and find out the planned location of users. Therefore we will have to create some sort of encryption behind the password screen.</w:t>
       </w:r>
     </w:p>
     <w:p>
@@ -2417,33 +2273,11 @@
           <w:rFonts w:ascii="Times New Roman" w:hAnsi="Times New Roman" w:cs="Times New Roman"/>
         </w:rPr>
       </w:pPr>
-      <w:proofErr w:type="gramStart"/>
-      <w:r>
-        <w:rPr>
-          <w:rFonts w:ascii="Times New Roman" w:hAnsi="Times New Roman" w:cs="Times New Roman"/>
-        </w:rPr>
-        <w:t>Need</w:t>
-      </w:r>
-      <w:proofErr w:type="gramEnd"/>
-      <w:r>
-        <w:rPr>
-          <w:rFonts w:ascii="Times New Roman" w:hAnsi="Times New Roman" w:cs="Times New Roman"/>
-        </w:rPr>
-        <w:t xml:space="preserve"> to </w:t>
-      </w:r>
-      <w:proofErr w:type="gramStart"/>
-      <w:r>
-        <w:rPr>
-          <w:rFonts w:ascii="Times New Roman" w:hAnsi="Times New Roman" w:cs="Times New Roman"/>
-        </w:rPr>
-        <w:t>look into</w:t>
-      </w:r>
-      <w:proofErr w:type="gramEnd"/>
-      <w:r>
-        <w:rPr>
-          <w:rFonts w:ascii="Times New Roman" w:hAnsi="Times New Roman" w:cs="Times New Roman"/>
-        </w:rPr>
-        <w:t xml:space="preserve"> encryption before I can understand the necessary requirements.</w:t>
+      <w:r>
+        <w:rPr>
+          <w:rFonts w:ascii="Times New Roman" w:hAnsi="Times New Roman" w:cs="Times New Roman"/>
+        </w:rPr>
+        <w:t>Need to look into encryption before I can understand the necessary requirements.</w:t>
       </w:r>
     </w:p>
     <w:p>

</xml_diff>

<commit_message>
Very slightly updated the SRS
</commit_message>
<xml_diff>
--- a/Software Requirements Specification.docx
+++ b/Software Requirements Specification.docx
@@ -1420,13 +1420,13 @@
         <w:rPr>
           <w:rFonts w:ascii="Times New Roman" w:hAnsi="Times New Roman" w:cs="Times New Roman"/>
         </w:rPr>
-        <w:t xml:space="preserve">This program is intended to be used by the general public for various </w:t>
-      </w:r>
-      <w:r>
-        <w:rPr>
-          <w:rFonts w:ascii="Times New Roman" w:hAnsi="Times New Roman" w:cs="Times New Roman"/>
-        </w:rPr>
-        <w:t>purposes</w:t>
+        <w:t xml:space="preserve">This program is intended to be used by the general public </w:t>
+      </w:r>
+      <w:r>
+        <w:rPr>
+          <w:rFonts w:ascii="Times New Roman" w:hAnsi="Times New Roman" w:cs="Times New Roman"/>
+        </w:rPr>
+        <w:t>to be used as an offline GPS</w:t>
       </w:r>
       <w:r>
         <w:rPr>
@@ -1651,7 +1651,19 @@
         <w:rPr>
           <w:rFonts w:ascii="Times New Roman" w:hAnsi="Times New Roman" w:cs="Times New Roman"/>
         </w:rPr>
-        <w:t xml:space="preserve"> can work in both Windows and some Linux OS’s. It should work on standard desktop and laptop computers, as well as various micro computers.</w:t>
+        <w:t xml:space="preserve"> can work </w:t>
+      </w:r>
+      <w:r>
+        <w:rPr>
+          <w:rFonts w:ascii="Times New Roman" w:hAnsi="Times New Roman" w:cs="Times New Roman"/>
+        </w:rPr>
+        <w:t>on Windows</w:t>
+      </w:r>
+      <w:r>
+        <w:rPr>
+          <w:rFonts w:ascii="Times New Roman" w:hAnsi="Times New Roman" w:cs="Times New Roman"/>
+        </w:rPr>
+        <w:t>. It should work on standard desktop and laptop computers, as well as various micro computers.</w:t>
       </w:r>
     </w:p>
     <w:p>
@@ -1699,7 +1711,7 @@
         <w:rPr>
           <w:rFonts w:ascii="Times New Roman" w:hAnsi="Times New Roman" w:cs="Times New Roman"/>
         </w:rPr>
-        <w:t xml:space="preserve">The program must work on windows systems, as well as Debian, and Ubuntu based Linux OS’s. The program should be able to run on the lighter hardware of a </w:t>
+        <w:t xml:space="preserve">The program must work on windows systems. The program should be able to run on the lighter hardware of a </w:t>
       </w:r>
       <w:r>
         <w:rPr>
@@ -1717,14 +1729,7 @@
         <w:rPr>
           <w:rFonts w:ascii="Times New Roman" w:hAnsi="Times New Roman" w:cs="Times New Roman"/>
         </w:rPr>
-        <w:t xml:space="preserve">CPU, </w:t>
-      </w:r>
-      <w:r>
-        <w:rPr>
-          <w:rFonts w:ascii="Times New Roman" w:hAnsi="Times New Roman" w:cs="Times New Roman"/>
-        </w:rPr>
-        <w:lastRenderedPageBreak/>
-        <w:t>1GB of RAM). There should be some security features to protect people from being followed using data from the app.</w:t>
+        <w:t>CPU, 1GB of RAM). There should be some security features to protect people from being followed using data from the app.</w:t>
       </w:r>
     </w:p>
     <w:p>

</xml_diff>